<commit_message>
eval r chunks for results
</commit_message>
<xml_diff>
--- a/distributions_paper/rudolph_distributions.docx
+++ b/distributions_paper/rudolph_distributions.docx
@@ -521,25 +521,46 @@
         <w:t xml:space="preserve"> </w:t>
       </w:r>
       <w:r>
-        <w:t xml:space="preserve">(</w:t>
+        <w:t xml:space="preserve">(2011)</w:t>
+      </w:r>
+      <w:r>
+        <w:t xml:space="preserve">. It is important to note that these methods did not tack all birds simultaneously, and that although individual toucan locations were attempted every 15 minutes, this was not always possible, thus some successive locations have time categories associated to multiples of 15.</w:t>
+      </w:r>
+      <w:r>
+        <w:t xml:space="preserve"> </w:t>
+      </w:r>
+      <w:r>
+        <w:t xml:space="preserve">For our analyses, we focused on toucans with a minimum of</w:t>
+      </w:r>
+      <w:r>
+        <w:t xml:space="preserve"> </w:t>
       </w:r>
       <w:r>
         <w:rPr>
           <w:b/>
         </w:rPr>
-        <w:t xml:space="preserve">???</w:t>
-      </w:r>
-      <w:r>
-        <w:t xml:space="preserve">)</w:t>
-      </w:r>
-      <w:r>
-        <w:t xml:space="preserve">. It is important to note that these methods did not tack all birds simultaneously, and that although individual toucan locations were attempted every 15 minutes, this was not always possible, thus some successive locations have time categories associated to multiples of 15.</w:t>
-      </w:r>
-      <w:r>
-        <w:t xml:space="preserve"> </w:t>
-      </w:r>
-      <w:r>
-        <w:t xml:space="preserve">$\color{red}{For our analyses, we focused on toucans with a minimum of **20?** recorded locations, and we calculated turning angles (in radians), and the associated Euclidean step lengths in meters for each successive set of locations and turning directions. We worked under a velocity-based framework, and thus divided step lengths by the time interval during which they were recorded. This gave us a total of **600ish?** data points for turning angles and velocities.}$</w:t>
+        <w:t xml:space="preserve">20?</w:t>
+      </w:r>
+      <w:r>
+        <w:t xml:space="preserve"> </w:t>
+      </w:r>
+      <w:r>
+        <w:t xml:space="preserve">recorded locations, and we calculated turning angles (in radians), and the associated Euclidean step lengths in meters for each successive set of locations and turning directions. We worked under a velocity-based framework, and thus divided step lengths by the time interval during which they were recorded. This gave us a total of</w:t>
+      </w:r>
+      <w:r>
+        <w:t xml:space="preserve"> </w:t>
+      </w:r>
+      <w:r>
+        <w:rPr>
+          <w:b/>
+        </w:rPr>
+        <w:t xml:space="preserve">600ish?</w:t>
+      </w:r>
+      <w:r>
+        <w:t xml:space="preserve"> </w:t>
+      </w:r>
+      <w:r>
+        <w:t xml:space="preserve">data points for turning angles and velocities.red</w:t>
       </w:r>
     </w:p>
     <w:p>
@@ -1652,55 +1673,13 @@
     </w:p>
     <w:p>
       <w:pPr>
-        <w:pStyle w:val="Heading1"/>
-      </w:pPr>
-      <w:bookmarkStart w:id="22" w:name="questions"/>
-      <w:r>
-        <w:t xml:space="preserve">Questions</w:t>
+        <w:pStyle w:val="Heading3"/>
+      </w:pPr>
+      <w:bookmarkStart w:id="22" w:name="mpm-meters-per-minute"/>
+      <w:r>
+        <w:t xml:space="preserve">MPM: meters per minute</w:t>
       </w:r>
       <w:bookmarkEnd w:id="22"/>
-    </w:p>
-    <w:p>
-      <w:pPr>
-        <w:numPr>
-          <w:ilvl w:val="0"/>
-          <w:numId w:val="1001"/>
-        </w:numPr>
-        <w:pStyle w:val="Compact"/>
-      </w:pPr>
-      <w:r>
-        <w:t xml:space="preserve">What is the distribution of distances between consecutive recorded locations?</w:t>
-      </w:r>
-    </w:p>
-    <w:p>
-      <w:pPr>
-        <w:numPr>
-          <w:ilvl w:val="0"/>
-          <w:numId w:val="1001"/>
-        </w:numPr>
-        <w:pStyle w:val="Compact"/>
-      </w:pPr>
-      <w:r>
-        <w:t xml:space="preserve">Are there differences between individuals or can we use the same distribution to describe these distances between two locations?</w:t>
-      </w:r>
-    </w:p>
-    <w:p>
-      <w:pPr>
-        <w:pStyle w:val="FirstParagraph"/>
-      </w:pPr>
-      <w:r>
-        <w:t xml:space="preserve">The reasoning behind this, is that distances between locations can be used later on to describe variation in step length when simulating animal movement under simple models such as random walk.</w:t>
-      </w:r>
-    </w:p>
-    <w:p>
-      <w:pPr>
-        <w:pStyle w:val="Heading3"/>
-      </w:pPr>
-      <w:bookmarkStart w:id="23" w:name="mpm-meters-per-minute"/>
-      <w:r>
-        <w:t xml:space="preserve">MPM: meters per minute</w:t>
-      </w:r>
-      <w:bookmarkEnd w:id="23"/>
     </w:p>
     <w:p>
       <w:pPr>
@@ -1721,55 +1700,157 @@
     </w:p>
     <w:p>
       <w:pPr>
-        <w:pStyle w:val="Heading1"/>
-      </w:pPr>
-      <w:bookmarkStart w:id="24" w:name="fit-distribution"/>
-      <w:r>
-        <w:t xml:space="preserve">Fit distribution</w:t>
-      </w:r>
-      <w:bookmarkEnd w:id="24"/>
+        <w:pStyle w:val="BodyText"/>
+      </w:pPr>
+      <w:r>
+        <w:drawing>
+          <wp:inline>
+            <wp:extent cx="4620126" cy="3696101"/>
+            <wp:effectExtent b="0" l="0" r="0" t="0"/>
+            <wp:docPr descr="" title="" id="1" name="Picture"/>
+            <a:graphic>
+              <a:graphicData uri="http://schemas.openxmlformats.org/drawingml/2006/picture">
+                <pic:pic>
+                  <pic:nvPicPr>
+                    <pic:cNvPr descr="rudolph_distributions_files/figure-docx/unnamed-chunk-8-1.png" id="0" name="Picture"/>
+                    <pic:cNvPicPr>
+                      <a:picLocks noChangeArrowheads="1" noChangeAspect="1"/>
+                    </pic:cNvPicPr>
+                  </pic:nvPicPr>
+                  <pic:blipFill>
+                    <a:blip r:embed="rId23"/>
+                    <a:stretch>
+                      <a:fillRect/>
+                    </a:stretch>
+                  </pic:blipFill>
+                  <pic:spPr bwMode="auto">
+                    <a:xfrm>
+                      <a:off x="0" y="0"/>
+                      <a:ext cx="4620126" cy="3696101"/>
+                    </a:xfrm>
+                    <a:prstGeom prst="rect">
+                      <a:avLst/>
+                    </a:prstGeom>
+                    <a:noFill/>
+                    <a:ln w="9525">
+                      <a:noFill/>
+                      <a:headEnd/>
+                      <a:tailEnd/>
+                    </a:ln>
+                  </pic:spPr>
+                </pic:pic>
+              </a:graphicData>
+            </a:graphic>
+          </wp:inline>
+        </w:drawing>
+      </w:r>
     </w:p>
     <w:p>
       <w:pPr>
-        <w:pStyle w:val="FirstParagraph"/>
-      </w:pPr>
-      <w:r>
-        <w:t xml:space="preserve">Useful resource to use the package</w:t>
-      </w:r>
-      <w:r>
-        <w:t xml:space="preserve"> </w:t>
-      </w:r>
-      <w:hyperlink r:id="rId25">
-        <w:r>
-          <w:rPr>
-            <w:rStyle w:val="Hyperlink"/>
-          </w:rPr>
-          <w:t xml:space="preserve">fitdistrplus</w:t>
-        </w:r>
-      </w:hyperlink>
-      <w:r>
-        <w:t xml:space="preserve"> </w:t>
-      </w:r>
-      <w:r>
-        <w:t xml:space="preserve">Also check</w:t>
-      </w:r>
-      <w:r>
-        <w:t xml:space="preserve"> </w:t>
-      </w:r>
-      <w:hyperlink r:id="rId26">
-        <w:r>
-          <w:rPr>
-            <w:rStyle w:val="Hyperlink"/>
-          </w:rPr>
-          <w:t xml:space="preserve">this</w:t>
-        </w:r>
-      </w:hyperlink>
-      <w:r>
-        <w:t xml:space="preserve">. Should I do the opimization by hand?</w:t>
+        <w:pStyle w:val="BodyText"/>
+      </w:pPr>
+      <w:r>
+        <w:drawing>
+          <wp:inline>
+            <wp:extent cx="4620126" cy="3696101"/>
+            <wp:effectExtent b="0" l="0" r="0" t="0"/>
+            <wp:docPr descr="" title="" id="1" name="Picture"/>
+            <a:graphic>
+              <a:graphicData uri="http://schemas.openxmlformats.org/drawingml/2006/picture">
+                <pic:pic>
+                  <pic:nvPicPr>
+                    <pic:cNvPr descr="rudolph_distributions_files/figure-docx/unnamed-chunk-9-1.png" id="0" name="Picture"/>
+                    <pic:cNvPicPr>
+                      <a:picLocks noChangeArrowheads="1" noChangeAspect="1"/>
+                    </pic:cNvPicPr>
+                  </pic:nvPicPr>
+                  <pic:blipFill>
+                    <a:blip r:embed="rId24"/>
+                    <a:stretch>
+                      <a:fillRect/>
+                    </a:stretch>
+                  </pic:blipFill>
+                  <pic:spPr bwMode="auto">
+                    <a:xfrm>
+                      <a:off x="0" y="0"/>
+                      <a:ext cx="4620126" cy="3696101"/>
+                    </a:xfrm>
+                    <a:prstGeom prst="rect">
+                      <a:avLst/>
+                    </a:prstGeom>
+                    <a:noFill/>
+                    <a:ln w="9525">
+                      <a:noFill/>
+                      <a:headEnd/>
+                      <a:tailEnd/>
+                    </a:ln>
+                  </pic:spPr>
+                </pic:pic>
+              </a:graphicData>
+            </a:graphic>
+          </wp:inline>
+        </w:drawing>
       </w:r>
     </w:p>
     <w:p>
       <w:pPr>
+        <w:pStyle w:val="Heading1"/>
+      </w:pPr>
+      <w:bookmarkStart w:id="25" w:name="fit-distribution"/>
+      <w:r>
+        <w:t xml:space="preserve">Fit distribution</w:t>
+      </w:r>
+      <w:bookmarkEnd w:id="25"/>
+    </w:p>
+    <w:p>
+      <w:pPr>
+        <w:pStyle w:val="FirstParagraph"/>
+      </w:pPr>
+      <w:r>
+        <w:drawing>
+          <wp:inline>
+            <wp:extent cx="5943600" cy="2476500"/>
+            <wp:effectExtent b="0" l="0" r="0" t="0"/>
+            <wp:docPr descr="" title="" id="1" name="Picture"/>
+            <a:graphic>
+              <a:graphicData uri="http://schemas.openxmlformats.org/drawingml/2006/picture">
+                <pic:pic>
+                  <pic:nvPicPr>
+                    <pic:cNvPr descr="rudolph_distributions_files/figure-docx/ind_QQplots-1.png" id="0" name="Picture"/>
+                    <pic:cNvPicPr>
+                      <a:picLocks noChangeArrowheads="1" noChangeAspect="1"/>
+                    </pic:cNvPicPr>
+                  </pic:nvPicPr>
+                  <pic:blipFill>
+                    <a:blip r:embed="rId26"/>
+                    <a:stretch>
+                      <a:fillRect/>
+                    </a:stretch>
+                  </pic:blipFill>
+                  <pic:spPr bwMode="auto">
+                    <a:xfrm>
+                      <a:off x="0" y="0"/>
+                      <a:ext cx="5943600" cy="2476500"/>
+                    </a:xfrm>
+                    <a:prstGeom prst="rect">
+                      <a:avLst/>
+                    </a:prstGeom>
+                    <a:noFill/>
+                    <a:ln w="9525">
+                      <a:noFill/>
+                      <a:headEnd/>
+                      <a:tailEnd/>
+                    </a:ln>
+                  </pic:spPr>
+                </pic:pic>
+              </a:graphicData>
+            </a:graphic>
+          </wp:inline>
+        </w:drawing>
+      </w:r>
+    </w:p>
+    <w:p>
+      <w:pPr>
         <w:pStyle w:val="Heading2"/>
       </w:pPr>
       <w:bookmarkStart w:id="27" w:name="information-criteria"/>
@@ -1778,26 +1859,396 @@
       </w:r>
       <w:bookmarkEnd w:id="27"/>
     </w:p>
+    <w:tbl>
+      <w:tblPr>
+        <w:tblStyle w:val="Table"/>
+        <w:tblW w:type="pct" w:w="0.0"/>
+        <w:tblLook w:firstRow="1"/>
+      </w:tblPr>
+      <w:tblGrid/>
+      <w:tr>
+        <w:trPr>
+          <w:cnfStyle w:firstRow="1"/>
+        </w:trPr>
+        <w:tc>
+          <w:tcPr>
+            <w:tcBorders>
+              <w:bottom w:val="single"/>
+            </w:tcBorders>
+            <w:vAlign w:val="bottom"/>
+          </w:tcPr>
+          <w:p>
+            <w:pPr>
+              <w:pStyle w:val="Compact"/>
+              <w:jc w:val="left"/>
+            </w:pPr>
+            <w:r>
+              <w:t xml:space="preserve">Individual</w:t>
+            </w:r>
+          </w:p>
+        </w:tc>
+        <w:tc>
+          <w:tcPr>
+            <w:tcBorders>
+              <w:bottom w:val="single"/>
+            </w:tcBorders>
+            <w:vAlign w:val="bottom"/>
+          </w:tcPr>
+          <w:p>
+            <w:pPr>
+              <w:pStyle w:val="Compact"/>
+              <w:jc w:val="left"/>
+            </w:pPr>
+            <w:r>
+              <w:t xml:space="preserve">Best model</w:t>
+            </w:r>
+          </w:p>
+        </w:tc>
+      </w:tr>
+      <w:tr>
+        <w:tc>
+          <w:p>
+            <w:pPr>
+              <w:pStyle w:val="Compact"/>
+              <w:jc w:val="left"/>
+            </w:pPr>
+            <w:r>
+              <w:t xml:space="preserve">B1</w:t>
+            </w:r>
+          </w:p>
+        </w:tc>
+        <w:tc>
+          <w:p>
+            <w:pPr>
+              <w:pStyle w:val="Compact"/>
+              <w:jc w:val="left"/>
+            </w:pPr>
+            <w:r>
+              <w:t xml:space="preserve">Exponential (BIC), Weibull (AIC)</w:t>
+            </w:r>
+          </w:p>
+        </w:tc>
+      </w:tr>
+      <w:tr>
+        <w:tc>
+          <w:p>
+            <w:pPr>
+              <w:pStyle w:val="Compact"/>
+              <w:jc w:val="left"/>
+            </w:pPr>
+            <w:r>
+              <w:t xml:space="preserve">B13</w:t>
+            </w:r>
+          </w:p>
+        </w:tc>
+        <w:tc>
+          <w:p>
+            <w:pPr>
+              <w:pStyle w:val="Compact"/>
+              <w:jc w:val="left"/>
+            </w:pPr>
+            <w:r>
+              <w:t xml:space="preserve">Lognormal</w:t>
+            </w:r>
+          </w:p>
+        </w:tc>
+      </w:tr>
+      <w:tr>
+        <w:tc>
+          <w:p>
+            <w:pPr>
+              <w:pStyle w:val="Compact"/>
+              <w:jc w:val="left"/>
+            </w:pPr>
+            <w:r>
+              <w:t xml:space="preserve">B19</w:t>
+            </w:r>
+          </w:p>
+        </w:tc>
+        <w:tc>
+          <w:p>
+            <w:pPr>
+              <w:pStyle w:val="Compact"/>
+              <w:jc w:val="left"/>
+            </w:pPr>
+            <w:r>
+              <w:t xml:space="preserve">Lognormal</w:t>
+            </w:r>
+          </w:p>
+        </w:tc>
+      </w:tr>
+      <w:tr>
+        <w:tc>
+          <w:p>
+            <w:pPr>
+              <w:pStyle w:val="Compact"/>
+              <w:jc w:val="left"/>
+            </w:pPr>
+            <w:r>
+              <w:t xml:space="preserve">B22</w:t>
+            </w:r>
+          </w:p>
+        </w:tc>
+        <w:tc>
+          <w:p>
+            <w:pPr>
+              <w:pStyle w:val="Compact"/>
+              <w:jc w:val="left"/>
+            </w:pPr>
+            <w:r>
+              <w:t xml:space="preserve">Exponential (BIC), Lognormal (AIC)</w:t>
+            </w:r>
+          </w:p>
+        </w:tc>
+      </w:tr>
+      <w:tr>
+        <w:tc>
+          <w:p>
+            <w:pPr>
+              <w:pStyle w:val="Compact"/>
+              <w:jc w:val="left"/>
+            </w:pPr>
+            <w:r>
+              <w:t xml:space="preserve">B28</w:t>
+            </w:r>
+          </w:p>
+        </w:tc>
+        <w:tc>
+          <w:p>
+            <w:pPr>
+              <w:pStyle w:val="Compact"/>
+              <w:jc w:val="left"/>
+            </w:pPr>
+            <w:r>
+              <w:t xml:space="preserve">Weibull</w:t>
+            </w:r>
+          </w:p>
+        </w:tc>
+      </w:tr>
+      <w:tr>
+        <w:tc>
+          <w:p>
+            <w:pPr>
+              <w:pStyle w:val="Compact"/>
+              <w:jc w:val="left"/>
+            </w:pPr>
+            <w:r>
+              <w:t xml:space="preserve">B29</w:t>
+            </w:r>
+          </w:p>
+        </w:tc>
+        <w:tc>
+          <w:p>
+            <w:pPr>
+              <w:pStyle w:val="Compact"/>
+              <w:jc w:val="left"/>
+            </w:pPr>
+            <w:r>
+              <w:t xml:space="preserve">Lognormal</w:t>
+            </w:r>
+          </w:p>
+        </w:tc>
+      </w:tr>
+      <w:tr>
+        <w:tc>
+          <w:p>
+            <w:pPr>
+              <w:pStyle w:val="Compact"/>
+              <w:jc w:val="left"/>
+            </w:pPr>
+            <w:r>
+              <w:t xml:space="preserve">B3</w:t>
+            </w:r>
+          </w:p>
+        </w:tc>
+        <w:tc>
+          <w:p>
+            <w:pPr>
+              <w:pStyle w:val="Compact"/>
+              <w:jc w:val="left"/>
+            </w:pPr>
+            <w:r>
+              <w:t xml:space="preserve">Exponential (BIC), Weibull (AIC)</w:t>
+            </w:r>
+          </w:p>
+        </w:tc>
+      </w:tr>
+      <w:tr>
+        <w:tc>
+          <w:p>
+            <w:pPr>
+              <w:pStyle w:val="Compact"/>
+              <w:jc w:val="left"/>
+            </w:pPr>
+            <w:r>
+              <w:t xml:space="preserve">B30</w:t>
+            </w:r>
+          </w:p>
+        </w:tc>
+        <w:tc>
+          <w:p>
+            <w:pPr>
+              <w:pStyle w:val="Compact"/>
+              <w:jc w:val="left"/>
+            </w:pPr>
+            <w:r>
+              <w:t xml:space="preserve">Lognormal</w:t>
+            </w:r>
+          </w:p>
+        </w:tc>
+      </w:tr>
+      <w:tr>
+        <w:tc>
+          <w:p>
+            <w:pPr>
+              <w:pStyle w:val="Compact"/>
+              <w:jc w:val="left"/>
+            </w:pPr>
+            <w:r>
+              <w:t xml:space="preserve">B49</w:t>
+            </w:r>
+          </w:p>
+        </w:tc>
+        <w:tc>
+          <w:p>
+            <w:pPr>
+              <w:pStyle w:val="Compact"/>
+              <w:jc w:val="left"/>
+            </w:pPr>
+            <w:r>
+              <w:t xml:space="preserve">Exponential</w:t>
+            </w:r>
+          </w:p>
+        </w:tc>
+      </w:tr>
+      <w:tr>
+        <w:tc>
+          <w:p>
+            <w:pPr>
+              <w:pStyle w:val="Compact"/>
+              <w:jc w:val="left"/>
+            </w:pPr>
+            <w:r>
+              <w:t xml:space="preserve">B5</w:t>
+            </w:r>
+          </w:p>
+        </w:tc>
+        <w:tc>
+          <w:p>
+            <w:pPr>
+              <w:pStyle w:val="Compact"/>
+              <w:jc w:val="left"/>
+            </w:pPr>
+            <w:r>
+              <w:t xml:space="preserve">Exponential</w:t>
+            </w:r>
+          </w:p>
+        </w:tc>
+      </w:tr>
+      <w:tr>
+        <w:tc>
+          <w:p>
+            <w:pPr>
+              <w:pStyle w:val="Compact"/>
+              <w:jc w:val="left"/>
+            </w:pPr>
+            <w:r>
+              <w:t xml:space="preserve">B7</w:t>
+            </w:r>
+          </w:p>
+        </w:tc>
+        <w:tc>
+          <w:p>
+            <w:pPr>
+              <w:pStyle w:val="Compact"/>
+              <w:jc w:val="left"/>
+            </w:pPr>
+            <w:r>
+              <w:t xml:space="preserve">Exponential</w:t>
+            </w:r>
+          </w:p>
+        </w:tc>
+      </w:tr>
+      <w:tr>
+        <w:tc>
+          <w:p>
+            <w:pPr>
+              <w:pStyle w:val="Compact"/>
+              <w:jc w:val="left"/>
+            </w:pPr>
+            <w:r>
+              <w:t xml:space="preserve">B84</w:t>
+            </w:r>
+          </w:p>
+        </w:tc>
+        <w:tc>
+          <w:p>
+            <w:pPr>
+              <w:pStyle w:val="Compact"/>
+              <w:jc w:val="left"/>
+            </w:pPr>
+            <w:r>
+              <w:t xml:space="preserve">Exponential</w:t>
+            </w:r>
+          </w:p>
+        </w:tc>
+      </w:tr>
+    </w:tbl>
     <w:p>
       <w:pPr>
-        <w:pStyle w:val="FirstParagraph"/>
-      </w:pPr>
-      <w:r>
-        <w:t xml:space="preserve">So, for each individual, which is the best fitting distribution, based on AIC or BIC? This is the distribution with the lowest AIC or BIC score for each individual. These are basically the distributions that will be used for the mixed distribution model later on.</w:t>
-      </w:r>
-    </w:p>
-    <w:p>
-      <w:pPr>
         <w:pStyle w:val="BodyText"/>
       </w:pPr>
       <w:r>
         <w:t xml:space="preserve">However, it is not as straight-forward since there are multiple competing models for certain individuals, which we consider as those within less than 2 units of the delta AIC or BIC. When using AIC, there are competing models for almost every individual, whereas with BIC, only 4 of the individuals have competing models.</w:t>
       </w:r>
-    </w:p>
-    <w:p>
-      <w:pPr>
-        <w:pStyle w:val="BodyText"/>
-      </w:pPr>
+      <w:r>
+        <w:t xml:space="preserve"> </w:t>
+      </w:r>
+      <w:r>
+        <w:drawing>
+          <wp:inline>
+            <wp:extent cx="5943600" cy="1981200"/>
+            <wp:effectExtent b="0" l="0" r="0" t="0"/>
+            <wp:docPr descr="" title="" id="1" name="Picture"/>
+            <a:graphic>
+              <a:graphicData uri="http://schemas.openxmlformats.org/drawingml/2006/picture">
+                <pic:pic>
+                  <pic:nvPicPr>
+                    <pic:cNvPr descr="rudolph_distributions_files/figure-docx/unnamed-chunk-13-1.png" id="0" name="Picture"/>
+                    <pic:cNvPicPr>
+                      <a:picLocks noChangeArrowheads="1" noChangeAspect="1"/>
+                    </pic:cNvPicPr>
+                  </pic:nvPicPr>
+                  <pic:blipFill>
+                    <a:blip r:embed="rId28"/>
+                    <a:stretch>
+                      <a:fillRect/>
+                    </a:stretch>
+                  </pic:blipFill>
+                  <pic:spPr bwMode="auto">
+                    <a:xfrm>
+                      <a:off x="0" y="0"/>
+                      <a:ext cx="5943600" cy="1981200"/>
+                    </a:xfrm>
+                    <a:prstGeom prst="rect">
+                      <a:avLst/>
+                    </a:prstGeom>
+                    <a:noFill/>
+                    <a:ln w="9525">
+                      <a:noFill/>
+                      <a:headEnd/>
+                      <a:tailEnd/>
+                    </a:ln>
+                  </pic:spPr>
+                </pic:pic>
+              </a:graphicData>
+            </a:graphic>
+          </wp:inline>
+        </w:drawing>
+      </w:r>
+      <w:r>
+        <w:t xml:space="preserve"> </w:t>
+      </w:r>
       <w:r>
         <w:t xml:space="preserve">Now we can compare what we call</w:t>
       </w:r>
@@ -1829,16 +2280,61 @@
       <w:r>
         <w:t xml:space="preserve">Considering just focusing on BIC because of JMP’s paper, and also in this specific case, it provides less competing models for each individual</w:t>
       </w:r>
+      <w:r>
+        <w:t xml:space="preserve"> </w:t>
+      </w:r>
+      <w:r>
+        <w:drawing>
+          <wp:inline>
+            <wp:extent cx="3813175" cy="3851275"/>
+            <wp:effectExtent b="0" l="0" r="0" t="0"/>
+            <wp:docPr descr="" title="" id="1" name="Picture"/>
+            <a:graphic>
+              <a:graphicData uri="http://schemas.openxmlformats.org/drawingml/2006/picture">
+                <pic:pic>
+                  <pic:nvPicPr>
+                    <pic:cNvPr descr="rudolph_distributions_files/figure-docx/unnamed-chunk-15-1.png" id="0" name="Picture"/>
+                    <pic:cNvPicPr>
+                      <a:picLocks noChangeArrowheads="1" noChangeAspect="1"/>
+                    </pic:cNvPicPr>
+                  </pic:nvPicPr>
+                  <pic:blipFill>
+                    <a:blip r:embed="rId29"/>
+                    <a:stretch>
+                      <a:fillRect/>
+                    </a:stretch>
+                  </pic:blipFill>
+                  <pic:spPr bwMode="auto">
+                    <a:xfrm>
+                      <a:off x="0" y="0"/>
+                      <a:ext cx="3813175" cy="3851275"/>
+                    </a:xfrm>
+                    <a:prstGeom prst="rect">
+                      <a:avLst/>
+                    </a:prstGeom>
+                    <a:noFill/>
+                    <a:ln w="9525">
+                      <a:noFill/>
+                      <a:headEnd/>
+                      <a:tailEnd/>
+                    </a:ln>
+                  </pic:spPr>
+                </pic:pic>
+              </a:graphicData>
+            </a:graphic>
+          </wp:inline>
+        </w:drawing>
+      </w:r>
     </w:p>
     <w:p>
       <w:pPr>
         <w:pStyle w:val="Heading2"/>
       </w:pPr>
-      <w:bookmarkStart w:id="28" w:name="probability-distribution-parameters"/>
+      <w:bookmarkStart w:id="30" w:name="probability-distribution-parameters"/>
       <w:r>
         <w:t xml:space="preserve">Probability distribution parameters</w:t>
       </w:r>
-      <w:bookmarkEnd w:id="28"/>
+      <w:bookmarkEnd w:id="30"/>
     </w:p>
     <w:p>
       <w:pPr>
@@ -1850,16 +2346,59 @@
     </w:p>
     <w:p>
       <w:pPr>
-        <w:pStyle w:val="Heading1"/>
-      </w:pPr>
-      <w:bookmarkStart w:id="29" w:name="references"/>
-      <w:r>
-        <w:t xml:space="preserve">References</w:t>
-      </w:r>
-      <w:bookmarkEnd w:id="29"/>
+        <w:pStyle w:val="BodyText"/>
+      </w:pPr>
+      <w:r>
+        <w:drawing>
+          <wp:inline>
+            <wp:extent cx="5943600" cy="4953000"/>
+            <wp:effectExtent b="0" l="0" r="0" t="0"/>
+            <wp:docPr descr="" title="" id="1" name="Picture"/>
+            <a:graphic>
+              <a:graphicData uri="http://schemas.openxmlformats.org/drawingml/2006/picture">
+                <pic:pic>
+                  <pic:nvPicPr>
+                    <pic:cNvPr descr="rudolph_distributions_files/figure-docx/unnamed-chunk-18-1.png" id="0" name="Picture"/>
+                    <pic:cNvPicPr>
+                      <a:picLocks noChangeArrowheads="1" noChangeAspect="1"/>
+                    </pic:cNvPicPr>
+                  </pic:nvPicPr>
+                  <pic:blipFill>
+                    <a:blip r:embed="rId31"/>
+                    <a:stretch>
+                      <a:fillRect/>
+                    </a:stretch>
+                  </pic:blipFill>
+                  <pic:spPr bwMode="auto">
+                    <a:xfrm>
+                      <a:off x="0" y="0"/>
+                      <a:ext cx="5943600" cy="4953000"/>
+                    </a:xfrm>
+                    <a:prstGeom prst="rect">
+                      <a:avLst/>
+                    </a:prstGeom>
+                    <a:noFill/>
+                    <a:ln w="9525">
+                      <a:noFill/>
+                      <a:headEnd/>
+                      <a:tailEnd/>
+                    </a:ln>
+                  </pic:spPr>
+                </pic:pic>
+              </a:graphicData>
+            </a:graphic>
+          </wp:inline>
+        </w:drawing>
+      </w:r>
+      <w:r>
+        <w:t xml:space="preserve"> </w:t>
+      </w:r>
+      <w:r>
+        <w:t xml:space="preserve"># References</w:t>
+      </w:r>
     </w:p>
-    <w:bookmarkStart w:id="43" w:name="refs"/>
-    <w:bookmarkStart w:id="30" w:name="ref-codling2008random"/>
+    <w:bookmarkStart w:id="45" w:name="refs"/>
+    <w:bookmarkStart w:id="32" w:name="ref-codling2008random"/>
     <w:p>
       <w:pPr>
         <w:pStyle w:val="Bibliography"/>
@@ -1880,8 +2419,8 @@
         <w:t xml:space="preserve">, 5, 813–834.</w:t>
       </w:r>
     </w:p>
-    <w:bookmarkEnd w:id="30"/>
-    <w:bookmarkStart w:id="31" w:name="ref-holbrook2011home"/>
+    <w:bookmarkEnd w:id="32"/>
+    <w:bookmarkStart w:id="33" w:name="ref-holbrook2011home"/>
     <w:p>
       <w:pPr>
         <w:pStyle w:val="Bibliography"/>
@@ -1902,8 +2441,8 @@
         <w:t xml:space="preserve">, 43, 357–364.</w:t>
       </w:r>
     </w:p>
-    <w:bookmarkEnd w:id="31"/>
-    <w:bookmarkStart w:id="32" w:name="ref-jones2017closing"/>
+    <w:bookmarkEnd w:id="33"/>
+    <w:bookmarkStart w:id="34" w:name="ref-jones2017closing"/>
     <w:p>
       <w:pPr>
         <w:pStyle w:val="Bibliography"/>
@@ -1924,8 +2463,8 @@
         <w:t xml:space="preserve">, 7, 5410–5425.</w:t>
       </w:r>
     </w:p>
-    <w:bookmarkEnd w:id="32"/>
-    <w:bookmarkStart w:id="33" w:name="ref-jonsen2006robust"/>
+    <w:bookmarkEnd w:id="34"/>
+    <w:bookmarkStart w:id="35" w:name="ref-jonsen2006robust"/>
     <w:p>
       <w:pPr>
         <w:pStyle w:val="Bibliography"/>
@@ -1946,8 +2485,8 @@
         <w:t xml:space="preserve">, 75, 1046–1057.</w:t>
       </w:r>
     </w:p>
-    <w:bookmarkEnd w:id="33"/>
-    <w:bookmarkStart w:id="34" w:name="ref-kareiva1983analyzing"/>
+    <w:bookmarkEnd w:id="35"/>
+    <w:bookmarkStart w:id="36" w:name="ref-kareiva1983analyzing"/>
     <w:p>
       <w:pPr>
         <w:pStyle w:val="Bibliography"/>
@@ -1968,8 +2507,8 @@
         <w:t xml:space="preserve">, 56, 234–238.</w:t>
       </w:r>
     </w:p>
-    <w:bookmarkEnd w:id="34"/>
-    <w:bookmarkStart w:id="35" w:name="ref-langrock2012flexible"/>
+    <w:bookmarkEnd w:id="36"/>
+    <w:bookmarkStart w:id="37" w:name="ref-langrock2012flexible"/>
     <w:p>
       <w:pPr>
         <w:pStyle w:val="Bibliography"/>
@@ -1990,8 +2529,8 @@
         <w:t xml:space="preserve">, 93, 2336–2342.</w:t>
       </w:r>
     </w:p>
-    <w:bookmarkEnd w:id="35"/>
-    <w:bookmarkStart w:id="36" w:name="ref-levey2005effects"/>
+    <w:bookmarkEnd w:id="37"/>
+    <w:bookmarkStart w:id="38" w:name="ref-levey2005effects"/>
     <w:p>
       <w:pPr>
         <w:pStyle w:val="Bibliography"/>
@@ -2012,8 +2551,8 @@
         <w:t xml:space="preserve">, 309, 146–148.</w:t>
       </w:r>
     </w:p>
-    <w:bookmarkEnd w:id="36"/>
-    <w:bookmarkStart w:id="37" w:name="ref-morales2004extracting"/>
+    <w:bookmarkEnd w:id="38"/>
+    <w:bookmarkStart w:id="39" w:name="ref-morales2004extracting"/>
     <w:p>
       <w:pPr>
         <w:pStyle w:val="Bibliography"/>
@@ -2034,8 +2573,8 @@
         <w:t xml:space="preserve">, 85, 2436–2445.</w:t>
       </w:r>
     </w:p>
-    <w:bookmarkEnd w:id="37"/>
-    <w:bookmarkStart w:id="38" w:name="ref-nathan2008movement"/>
+    <w:bookmarkEnd w:id="39"/>
+    <w:bookmarkStart w:id="40" w:name="ref-nathan2008movement"/>
     <w:p>
       <w:pPr>
         <w:pStyle w:val="Bibliography"/>
@@ -2071,8 +2610,8 @@
         <w:t xml:space="preserve">, 105, 19052–19059.</w:t>
       </w:r>
     </w:p>
-    <w:bookmarkEnd w:id="38"/>
-    <w:bookmarkStart w:id="39" w:name="ref-patterson2009classifying"/>
+    <w:bookmarkEnd w:id="40"/>
+    <w:bookmarkStart w:id="41" w:name="ref-patterson2009classifying"/>
     <w:p>
       <w:pPr>
         <w:pStyle w:val="Bibliography"/>
@@ -2093,8 +2632,8 @@
         <w:t xml:space="preserve">, 78, 1113–1123.</w:t>
       </w:r>
     </w:p>
-    <w:bookmarkEnd w:id="39"/>
-    <w:bookmarkStart w:id="40" w:name="ref-patterson2008state"/>
+    <w:bookmarkEnd w:id="41"/>
+    <w:bookmarkStart w:id="42" w:name="ref-patterson2008state"/>
     <w:p>
       <w:pPr>
         <w:pStyle w:val="Bibliography"/>
@@ -2115,8 +2654,8 @@
         <w:t xml:space="preserve">, 23, 87–94.</w:t>
       </w:r>
     </w:p>
-    <w:bookmarkEnd w:id="40"/>
-    <w:bookmarkStart w:id="41" w:name="ref-shaw2020causes"/>
+    <w:bookmarkEnd w:id="42"/>
+    <w:bookmarkStart w:id="43" w:name="ref-shaw2020causes"/>
     <w:p>
       <w:pPr>
         <w:pStyle w:val="Bibliography"/>
@@ -2137,8 +2676,8 @@
         <w:t xml:space="preserve">, 8, 1–12.</w:t>
       </w:r>
     </w:p>
-    <w:bookmarkEnd w:id="41"/>
-    <w:bookmarkStart w:id="42" w:name="ref-snell2019consequences"/>
+    <w:bookmarkEnd w:id="43"/>
+    <w:bookmarkStart w:id="44" w:name="ref-snell2019consequences"/>
     <w:p>
       <w:pPr>
         <w:pStyle w:val="Bibliography"/>
@@ -2174,8 +2713,8 @@
         <w:t xml:space="preserve">, 11, plz016.</w:t>
       </w:r>
     </w:p>
-    <w:bookmarkEnd w:id="42"/>
-    <w:bookmarkEnd w:id="43"/>
+    <w:bookmarkEnd w:id="44"/>
+    <w:bookmarkEnd w:id="45"/>
     <w:sectPr>
       <w:footerReference w:type="default" r:id="rId9"/>
       <w:pgSz w:w="12240" w:h="15840"/>
@@ -2776,109 +3315,6 @@
     <w:lvl w:ilvl="8">
       <w:numFmt w:val="bullet"/>
       <w:lvlText w:val=" "/>
-      <w:lvlJc w:val="left"/>
-      <w:pPr>
-        <w:tabs>
-          <w:tab w:val="num" w:pos="5760"/>
-        </w:tabs>
-        <w:ind w:left="6240" w:hanging="480"/>
-      </w:pPr>
-    </w:lvl>
-  </w:abstractNum>
-  <w:abstractNum w:abstractNumId="991">
-    <w:nsid w:val="ea454b4c"/>
-    <w:multiLevelType w:val="multilevel"/>
-    <w:lvl w:ilvl="0">
-      <w:numFmt w:val="bullet"/>
-      <w:lvlText w:val="•"/>
-      <w:lvlJc w:val="left"/>
-      <w:pPr>
-        <w:tabs>
-          <w:tab w:val="num" w:pos="0"/>
-        </w:tabs>
-        <w:ind w:left="480" w:hanging="480"/>
-      </w:pPr>
-    </w:lvl>
-    <w:lvl w:ilvl="1">
-      <w:numFmt w:val="bullet"/>
-      <w:lvlText w:val="–"/>
-      <w:lvlJc w:val="left"/>
-      <w:pPr>
-        <w:tabs>
-          <w:tab w:val="num" w:pos="720"/>
-        </w:tabs>
-        <w:ind w:left="1200" w:hanging="480"/>
-      </w:pPr>
-    </w:lvl>
-    <w:lvl w:ilvl="2">
-      <w:numFmt w:val="bullet"/>
-      <w:lvlText w:val="•"/>
-      <w:lvlJc w:val="left"/>
-      <w:pPr>
-        <w:tabs>
-          <w:tab w:val="num" w:pos="1440"/>
-        </w:tabs>
-        <w:ind w:left="1920" w:hanging="480"/>
-      </w:pPr>
-    </w:lvl>
-    <w:lvl w:ilvl="3">
-      <w:numFmt w:val="bullet"/>
-      <w:lvlText w:val="–"/>
-      <w:lvlJc w:val="left"/>
-      <w:pPr>
-        <w:tabs>
-          <w:tab w:val="num" w:pos="2160"/>
-        </w:tabs>
-        <w:ind w:left="2640" w:hanging="480"/>
-      </w:pPr>
-    </w:lvl>
-    <w:lvl w:ilvl="4">
-      <w:numFmt w:val="bullet"/>
-      <w:lvlText w:val="•"/>
-      <w:lvlJc w:val="left"/>
-      <w:pPr>
-        <w:tabs>
-          <w:tab w:val="num" w:pos="2880"/>
-        </w:tabs>
-        <w:ind w:left="3360" w:hanging="480"/>
-      </w:pPr>
-    </w:lvl>
-    <w:lvl w:ilvl="5">
-      <w:numFmt w:val="bullet"/>
-      <w:lvlText w:val="–"/>
-      <w:lvlJc w:val="left"/>
-      <w:pPr>
-        <w:tabs>
-          <w:tab w:val="num" w:pos="3600"/>
-        </w:tabs>
-        <w:ind w:left="4080" w:hanging="480"/>
-      </w:pPr>
-    </w:lvl>
-    <w:lvl w:ilvl="6">
-      <w:numFmt w:val="bullet"/>
-      <w:lvlText w:val="•"/>
-      <w:lvlJc w:val="left"/>
-      <w:pPr>
-        <w:tabs>
-          <w:tab w:val="num" w:pos="4320"/>
-        </w:tabs>
-        <w:ind w:left="4800" w:hanging="480"/>
-      </w:pPr>
-    </w:lvl>
-    <w:lvl w:ilvl="7">
-      <w:numFmt w:val="bullet"/>
-      <w:lvlText w:val="–"/>
-      <w:lvlJc w:val="left"/>
-      <w:pPr>
-        <w:tabs>
-          <w:tab w:val="num" w:pos="5040"/>
-        </w:tabs>
-        <w:ind w:left="5520" w:hanging="480"/>
-      </w:pPr>
-    </w:lvl>
-    <w:lvl w:ilvl="8">
-      <w:numFmt w:val="bullet"/>
-      <w:lvlText w:val="•"/>
       <w:lvlJc w:val="left"/>
       <w:pPr>
         <w:tabs>
@@ -3028,9 +3464,6 @@
   </w:num>
   <w:num w:numId="1000">
     <w:abstractNumId w:val="990"/>
-  </w:num>
-  <w:num w:numId="1001">
-    <w:abstractNumId w:val="991"/>
   </w:num>
 </w:numbering>
 </file>

</xml_diff>